<commit_message>
Step Draft.docx -- contributions to Database Outline
</commit_message>
<xml_diff>
--- a/Group 36 Project Step 1 Draft.docx
+++ b/Group 36 Project Step 1 Draft.docx
@@ -7,7 +7,7 @@
         <w:pStyle w:val="Heading1"/>
       </w:pPr>
       <w:r>
-        <w:t>[PROJECT TITLE]</w:t>
+        <w:t>Reader Log</w:t>
       </w:r>
     </w:p>
     <w:p>
@@ -83,14 +83,25 @@
     </w:p>
     <w:p>
       <w:pPr>
-        <w:pStyle w:val="ListParagraph"/>
-        <w:numPr>
-          <w:ilvl w:val="0"/>
-          <w:numId w:val="1"/>
-        </w:numPr>
-      </w:pPr>
-      <w:r>
-        <w:t>Entity 1</w:t>
+        <w:pStyle w:val="Heading3"/>
+      </w:pPr>
+      <w:r>
+        <w:rPr>
+          <w:rStyle w:val="Heading3Char"/>
+        </w:rPr>
+        <w:t>Readers</w:t>
+      </w:r>
+      <w:r>
+        <w:t xml:space="preserve"> </w:t>
+      </w:r>
+      <w:r>
+        <w:t xml:space="preserve">(Object </w:t>
+      </w:r>
+      <w:r>
+        <w:t>Entity</w:t>
+      </w:r>
+      <w:r>
+        <w:t>)</w:t>
       </w:r>
     </w:p>
     <w:p>
@@ -100,9 +111,49 @@
           <w:ilvl w:val="1"/>
           <w:numId w:val="1"/>
         </w:numPr>
-      </w:pPr>
-      <w:r>
-        <w:t>Attribute (camel case or snake case): type, constraints</w:t>
+        <w:rPr>
+          <w:rFonts w:ascii="Courier New" w:hAnsi="Courier New" w:cs="Courier New"/>
+        </w:rPr>
+      </w:pPr>
+      <w:proofErr w:type="spellStart"/>
+      <w:r>
+        <w:rPr>
+          <w:rFonts w:ascii="Courier New" w:hAnsi="Courier New" w:cs="Courier New"/>
+        </w:rPr>
+        <w:t>readerID</w:t>
+      </w:r>
+      <w:proofErr w:type="spellEnd"/>
+      <w:r>
+        <w:rPr>
+          <w:rFonts w:ascii="Courier New" w:hAnsi="Courier New" w:cs="Courier New"/>
+        </w:rPr>
+        <w:t xml:space="preserve">: </w:t>
+      </w:r>
+      <w:r>
+        <w:rPr>
+          <w:rFonts w:ascii="Courier New" w:hAnsi="Courier New" w:cs="Courier New"/>
+        </w:rPr>
+        <w:t>INT</w:t>
+      </w:r>
+      <w:r>
+        <w:rPr>
+          <w:rFonts w:ascii="Courier New" w:hAnsi="Courier New" w:cs="Courier New"/>
+        </w:rPr>
+        <w:t>, auto-</w:t>
+      </w:r>
+      <w:proofErr w:type="spellStart"/>
+      <w:r>
+        <w:rPr>
+          <w:rFonts w:ascii="Courier New" w:hAnsi="Courier New" w:cs="Courier New"/>
+        </w:rPr>
+        <w:t>inc</w:t>
+      </w:r>
+      <w:proofErr w:type="spellEnd"/>
+      <w:r>
+        <w:rPr>
+          <w:rFonts w:ascii="Courier New" w:hAnsi="Courier New" w:cs="Courier New"/>
+        </w:rPr>
+        <w:t>, not NULL, PK</w:t>
       </w:r>
     </w:p>
     <w:p>
@@ -112,65 +163,1140 @@
           <w:ilvl w:val="1"/>
           <w:numId w:val="1"/>
         </w:numPr>
-      </w:pPr>
-      <w:r>
-        <w:t xml:space="preserve">Relationship: </w:t>
+        <w:rPr>
+          <w:rFonts w:ascii="Courier New" w:hAnsi="Courier New" w:cs="Courier New"/>
+        </w:rPr>
+      </w:pPr>
+      <w:r>
+        <w:rPr>
+          <w:rFonts w:ascii="Courier New" w:hAnsi="Courier New" w:cs="Courier New"/>
+        </w:rPr>
+        <w:t xml:space="preserve">name: </w:t>
       </w:r>
       <w:proofErr w:type="gramStart"/>
       <w:r>
-        <w:t>x:y</w:t>
+        <w:rPr>
+          <w:rFonts w:ascii="Courier New" w:hAnsi="Courier New" w:cs="Courier New"/>
+        </w:rPr>
+        <w:t>VARCHAR(</w:t>
       </w:r>
       <w:proofErr w:type="gramEnd"/>
       <w:r>
-        <w:t xml:space="preserve"> between [this entity] and [that entity] with [attribute] as FK of [that entity]</w:t>
+        <w:rPr>
+          <w:rFonts w:ascii="Courier New" w:hAnsi="Courier New" w:cs="Courier New"/>
+        </w:rPr>
+        <w:t>), not NULL</w:t>
+      </w:r>
+    </w:p>
+    <w:p>
+      <w:pPr>
+        <w:pStyle w:val="Heading3"/>
+      </w:pPr>
+      <w:r>
+        <w:rPr>
+          <w:rStyle w:val="Heading3Char"/>
+        </w:rPr>
+        <w:t>Books</w:t>
+      </w:r>
+      <w:r>
+        <w:t xml:space="preserve"> </w:t>
+      </w:r>
+      <w:r>
+        <w:t xml:space="preserve">(Object </w:t>
+      </w:r>
+      <w:r>
+        <w:t>Entity</w:t>
+      </w:r>
+      <w:r>
+        <w:t>)</w:t>
       </w:r>
     </w:p>
     <w:p>
       <w:pPr>
         <w:pStyle w:val="ListParagraph"/>
         <w:numPr>
-          <w:ilvl w:val="0"/>
+          <w:ilvl w:val="1"/>
           <w:numId w:val="1"/>
         </w:numPr>
-      </w:pPr>
-      <w:r>
-        <w:t>Entity 2</w:t>
+        <w:rPr>
+          <w:rFonts w:ascii="Courier New" w:hAnsi="Courier New" w:cs="Courier New"/>
+        </w:rPr>
+      </w:pPr>
+      <w:proofErr w:type="spellStart"/>
+      <w:r>
+        <w:rPr>
+          <w:rFonts w:ascii="Courier New" w:hAnsi="Courier New" w:cs="Courier New"/>
+        </w:rPr>
+        <w:t>bookID</w:t>
+      </w:r>
+      <w:proofErr w:type="spellEnd"/>
+      <w:r>
+        <w:rPr>
+          <w:rFonts w:ascii="Courier New" w:hAnsi="Courier New" w:cs="Courier New"/>
+        </w:rPr>
+        <w:t xml:space="preserve">: </w:t>
+      </w:r>
+      <w:r>
+        <w:rPr>
+          <w:rFonts w:ascii="Courier New" w:hAnsi="Courier New" w:cs="Courier New"/>
+        </w:rPr>
+        <w:t>INT</w:t>
+      </w:r>
+      <w:r>
+        <w:rPr>
+          <w:rFonts w:ascii="Courier New" w:hAnsi="Courier New" w:cs="Courier New"/>
+        </w:rPr>
+        <w:t>, auto</w:t>
+      </w:r>
+      <w:r>
+        <w:rPr>
+          <w:rFonts w:ascii="Courier New" w:hAnsi="Courier New" w:cs="Courier New"/>
+        </w:rPr>
+        <w:t>-</w:t>
+      </w:r>
+      <w:proofErr w:type="spellStart"/>
+      <w:r>
+        <w:rPr>
+          <w:rFonts w:ascii="Courier New" w:hAnsi="Courier New" w:cs="Courier New"/>
+        </w:rPr>
+        <w:t>inc</w:t>
+      </w:r>
+      <w:proofErr w:type="spellEnd"/>
+      <w:r>
+        <w:rPr>
+          <w:rFonts w:ascii="Courier New" w:hAnsi="Courier New" w:cs="Courier New"/>
+        </w:rPr>
+        <w:t>, not NULL, PK</w:t>
       </w:r>
     </w:p>
     <w:p>
       <w:pPr>
         <w:pStyle w:val="ListParagraph"/>
         <w:numPr>
-          <w:ilvl w:val="0"/>
+          <w:ilvl w:val="1"/>
           <w:numId w:val="1"/>
         </w:numPr>
-      </w:pPr>
-      <w:r>
-        <w:t>Entity 3</w:t>
+        <w:rPr>
+          <w:rFonts w:ascii="Courier New" w:hAnsi="Courier New" w:cs="Courier New"/>
+        </w:rPr>
+      </w:pPr>
+      <w:r>
+        <w:rPr>
+          <w:rFonts w:ascii="Courier New" w:hAnsi="Courier New" w:cs="Courier New"/>
+        </w:rPr>
+        <w:t xml:space="preserve">title: </w:t>
+      </w:r>
+      <w:proofErr w:type="gramStart"/>
+      <w:r>
+        <w:rPr>
+          <w:rFonts w:ascii="Courier New" w:hAnsi="Courier New" w:cs="Courier New"/>
+        </w:rPr>
+        <w:t>VARCHAR(</w:t>
+      </w:r>
+      <w:proofErr w:type="gramEnd"/>
+      <w:r>
+        <w:rPr>
+          <w:rFonts w:ascii="Courier New" w:hAnsi="Courier New" w:cs="Courier New"/>
+        </w:rPr>
+        <w:t>)</w:t>
+      </w:r>
+      <w:r>
+        <w:rPr>
+          <w:rFonts w:ascii="Courier New" w:hAnsi="Courier New" w:cs="Courier New"/>
+        </w:rPr>
+        <w:t>, not NULL</w:t>
       </w:r>
     </w:p>
     <w:p>
       <w:pPr>
         <w:pStyle w:val="ListParagraph"/>
         <w:numPr>
-          <w:ilvl w:val="0"/>
+          <w:ilvl w:val="1"/>
           <w:numId w:val="1"/>
         </w:numPr>
-      </w:pPr>
-      <w:r>
-        <w:t>Entity 4</w:t>
+        <w:rPr>
+          <w:rFonts w:ascii="Courier New" w:hAnsi="Courier New" w:cs="Courier New"/>
+        </w:rPr>
+      </w:pPr>
+      <w:r>
+        <w:rPr>
+          <w:rFonts w:ascii="Courier New" w:hAnsi="Courier New" w:cs="Courier New"/>
+        </w:rPr>
+        <w:t xml:space="preserve">author: </w:t>
+      </w:r>
+      <w:proofErr w:type="gramStart"/>
+      <w:r>
+        <w:rPr>
+          <w:rFonts w:ascii="Courier New" w:hAnsi="Courier New" w:cs="Courier New"/>
+        </w:rPr>
+        <w:t>VARCHAR(</w:t>
+      </w:r>
+      <w:proofErr w:type="gramEnd"/>
+      <w:r>
+        <w:rPr>
+          <w:rFonts w:ascii="Courier New" w:hAnsi="Courier New" w:cs="Courier New"/>
+        </w:rPr>
+        <w:t>)</w:t>
+      </w:r>
+      <w:r>
+        <w:rPr>
+          <w:rFonts w:ascii="Courier New" w:hAnsi="Courier New" w:cs="Courier New"/>
+        </w:rPr>
+        <w:t>, not NULL</w:t>
       </w:r>
     </w:p>
     <w:p>
       <w:pPr>
         <w:pStyle w:val="ListParagraph"/>
         <w:numPr>
-          <w:ilvl w:val="0"/>
+          <w:ilvl w:val="1"/>
           <w:numId w:val="1"/>
         </w:numPr>
-      </w:pPr>
-      <w:r>
-        <w:t>Entity 5+ (optional</w:t>
+        <w:rPr>
+          <w:rFonts w:ascii="Courier New" w:hAnsi="Courier New" w:cs="Courier New"/>
+        </w:rPr>
+      </w:pPr>
+      <w:r>
+        <w:rPr>
+          <w:rFonts w:ascii="Courier New" w:hAnsi="Courier New" w:cs="Courier New"/>
+        </w:rPr>
+        <w:t xml:space="preserve">year: </w:t>
+      </w:r>
+      <w:proofErr w:type="gramStart"/>
+      <w:r>
+        <w:rPr>
+          <w:rFonts w:ascii="Courier New" w:hAnsi="Courier New" w:cs="Courier New"/>
+        </w:rPr>
+        <w:t>DATE(</w:t>
+      </w:r>
+      <w:proofErr w:type="gramEnd"/>
+      <w:r>
+        <w:rPr>
+          <w:rFonts w:ascii="Courier New" w:hAnsi="Courier New" w:cs="Courier New"/>
+        </w:rPr>
+        <w:t>)</w:t>
+      </w:r>
+    </w:p>
+    <w:p>
+      <w:pPr>
+        <w:pStyle w:val="Heading3"/>
+      </w:pPr>
+      <w:proofErr w:type="spellStart"/>
+      <w:r>
+        <w:rPr>
+          <w:rStyle w:val="Heading3Char"/>
+        </w:rPr>
+        <w:t>ReadingClubs</w:t>
+      </w:r>
+      <w:proofErr w:type="spellEnd"/>
+      <w:r>
+        <w:t xml:space="preserve"> </w:t>
+      </w:r>
+      <w:r>
+        <w:t>(Object Entity)</w:t>
+      </w:r>
+    </w:p>
+    <w:p>
+      <w:pPr>
+        <w:pStyle w:val="ListParagraph"/>
+        <w:numPr>
+          <w:ilvl w:val="1"/>
+          <w:numId w:val="1"/>
+        </w:numPr>
+        <w:rPr>
+          <w:rFonts w:ascii="Courier New" w:hAnsi="Courier New" w:cs="Courier New"/>
+        </w:rPr>
+      </w:pPr>
+      <w:proofErr w:type="spellStart"/>
+      <w:r>
+        <w:rPr>
+          <w:rFonts w:ascii="Courier New" w:hAnsi="Courier New" w:cs="Courier New"/>
+        </w:rPr>
+        <w:t>clubID</w:t>
+      </w:r>
+      <w:proofErr w:type="spellEnd"/>
+      <w:r>
+        <w:rPr>
+          <w:rFonts w:ascii="Courier New" w:hAnsi="Courier New" w:cs="Courier New"/>
+        </w:rPr>
+        <w:t>: INT, auto-</w:t>
+      </w:r>
+      <w:proofErr w:type="spellStart"/>
+      <w:r>
+        <w:rPr>
+          <w:rFonts w:ascii="Courier New" w:hAnsi="Courier New" w:cs="Courier New"/>
+        </w:rPr>
+        <w:t>inc</w:t>
+      </w:r>
+      <w:proofErr w:type="spellEnd"/>
+      <w:r>
+        <w:rPr>
+          <w:rFonts w:ascii="Courier New" w:hAnsi="Courier New" w:cs="Courier New"/>
+        </w:rPr>
+        <w:t>, not NULL, PK</w:t>
+      </w:r>
+    </w:p>
+    <w:p>
+      <w:pPr>
+        <w:pStyle w:val="ListParagraph"/>
+        <w:numPr>
+          <w:ilvl w:val="1"/>
+          <w:numId w:val="1"/>
+        </w:numPr>
+        <w:rPr>
+          <w:rFonts w:ascii="Courier New" w:hAnsi="Courier New" w:cs="Courier New"/>
+        </w:rPr>
+      </w:pPr>
+      <w:proofErr w:type="spellStart"/>
+      <w:r>
+        <w:rPr>
+          <w:rFonts w:ascii="Courier New" w:hAnsi="Courier New" w:cs="Courier New"/>
+        </w:rPr>
+        <w:t>clubName</w:t>
+      </w:r>
+      <w:proofErr w:type="spellEnd"/>
+      <w:r>
+        <w:rPr>
+          <w:rFonts w:ascii="Courier New" w:hAnsi="Courier New" w:cs="Courier New"/>
+        </w:rPr>
+        <w:t xml:space="preserve">: </w:t>
+      </w:r>
+      <w:proofErr w:type="gramStart"/>
+      <w:r>
+        <w:rPr>
+          <w:rFonts w:ascii="Courier New" w:hAnsi="Courier New" w:cs="Courier New"/>
+        </w:rPr>
+        <w:t>VARCHAR(</w:t>
+      </w:r>
+      <w:proofErr w:type="gramEnd"/>
+      <w:r>
+        <w:rPr>
+          <w:rFonts w:ascii="Courier New" w:hAnsi="Courier New" w:cs="Courier New"/>
+        </w:rPr>
+        <w:t>), not NULL</w:t>
+      </w:r>
+    </w:p>
+    <w:p>
+      <w:pPr>
+        <w:pStyle w:val="ListParagraph"/>
+        <w:numPr>
+          <w:ilvl w:val="1"/>
+          <w:numId w:val="1"/>
+        </w:numPr>
+        <w:rPr>
+          <w:rFonts w:ascii="Courier New" w:hAnsi="Courier New" w:cs="Courier New"/>
+        </w:rPr>
+      </w:pPr>
+      <w:r>
+        <w:rPr>
+          <w:rFonts w:ascii="Courier New" w:hAnsi="Courier New" w:cs="Courier New"/>
+        </w:rPr>
+        <w:t xml:space="preserve">coordinator: </w:t>
+      </w:r>
+      <w:proofErr w:type="gramStart"/>
+      <w:r>
+        <w:rPr>
+          <w:rFonts w:ascii="Courier New" w:hAnsi="Courier New" w:cs="Courier New"/>
+        </w:rPr>
+        <w:t>FK(</w:t>
+      </w:r>
+      <w:proofErr w:type="spellStart"/>
+      <w:proofErr w:type="gramEnd"/>
+      <w:r>
+        <w:rPr>
+          <w:rFonts w:ascii="Courier New" w:hAnsi="Courier New" w:cs="Courier New"/>
+        </w:rPr>
+        <w:t>Readers.readerID</w:t>
+      </w:r>
+      <w:proofErr w:type="spellEnd"/>
+      <w:r>
+        <w:rPr>
+          <w:rFonts w:ascii="Courier New" w:hAnsi="Courier New" w:cs="Courier New"/>
+        </w:rPr>
+        <w:t>)</w:t>
+      </w:r>
+    </w:p>
+    <w:p>
+      <w:pPr>
+        <w:pStyle w:val="ListParagraph"/>
+        <w:numPr>
+          <w:ilvl w:val="1"/>
+          <w:numId w:val="1"/>
+        </w:numPr>
+        <w:rPr>
+          <w:rFonts w:ascii="Courier New" w:hAnsi="Courier New" w:cs="Courier New"/>
+        </w:rPr>
+      </w:pPr>
+      <w:proofErr w:type="spellStart"/>
+      <w:r>
+        <w:rPr>
+          <w:rFonts w:ascii="Courier New" w:hAnsi="Courier New" w:cs="Courier New"/>
+        </w:rPr>
+        <w:t>maxRosterSize</w:t>
+      </w:r>
+      <w:proofErr w:type="spellEnd"/>
+      <w:r>
+        <w:rPr>
+          <w:rFonts w:ascii="Courier New" w:hAnsi="Courier New" w:cs="Courier New"/>
+        </w:rPr>
+        <w:t>: INT</w:t>
+      </w:r>
+    </w:p>
+    <w:p>
+      <w:pPr>
+        <w:pStyle w:val="Heading3"/>
+      </w:pPr>
+      <w:proofErr w:type="spellStart"/>
+      <w:r>
+        <w:rPr>
+          <w:rStyle w:val="Heading3Char"/>
+        </w:rPr>
+        <w:t>Reading</w:t>
+      </w:r>
+      <w:r>
+        <w:rPr>
+          <w:rStyle w:val="Heading3Char"/>
+        </w:rPr>
+        <w:t>Log</w:t>
+      </w:r>
+      <w:proofErr w:type="spellEnd"/>
+      <w:r>
+        <w:t xml:space="preserve"> </w:t>
+      </w:r>
+      <w:r>
+        <w:t xml:space="preserve">(Transaction </w:t>
+      </w:r>
+      <w:r>
+        <w:t>Entity</w:t>
+      </w:r>
+      <w:r>
+        <w:t>)</w:t>
+      </w:r>
+    </w:p>
+    <w:p>
+      <w:pPr>
+        <w:pStyle w:val="ListParagraph"/>
+        <w:numPr>
+          <w:ilvl w:val="1"/>
+          <w:numId w:val="1"/>
+        </w:numPr>
+        <w:rPr>
+          <w:rFonts w:ascii="Courier New" w:hAnsi="Courier New" w:cs="Courier New"/>
+        </w:rPr>
+      </w:pPr>
+      <w:proofErr w:type="spellStart"/>
+      <w:r>
+        <w:rPr>
+          <w:rFonts w:ascii="Courier New" w:hAnsi="Courier New" w:cs="Courier New"/>
+        </w:rPr>
+        <w:t>readerID</w:t>
+      </w:r>
+      <w:proofErr w:type="spellEnd"/>
+      <w:r>
+        <w:rPr>
+          <w:rFonts w:ascii="Courier New" w:hAnsi="Courier New" w:cs="Courier New"/>
+        </w:rPr>
+        <w:t>:</w:t>
+      </w:r>
+      <w:r>
+        <w:rPr>
+          <w:rFonts w:ascii="Courier New" w:hAnsi="Courier New" w:cs="Courier New"/>
+        </w:rPr>
+        <w:t xml:space="preserve"> </w:t>
+      </w:r>
+      <w:proofErr w:type="gramStart"/>
+      <w:r>
+        <w:rPr>
+          <w:rFonts w:ascii="Courier New" w:hAnsi="Courier New" w:cs="Courier New"/>
+        </w:rPr>
+        <w:t>FK(</w:t>
+      </w:r>
+      <w:proofErr w:type="spellStart"/>
+      <w:proofErr w:type="gramEnd"/>
+      <w:r>
+        <w:rPr>
+          <w:rFonts w:ascii="Courier New" w:hAnsi="Courier New" w:cs="Courier New"/>
+        </w:rPr>
+        <w:t>Readers</w:t>
+      </w:r>
+      <w:r>
+        <w:rPr>
+          <w:rFonts w:ascii="Courier New" w:hAnsi="Courier New" w:cs="Courier New"/>
+        </w:rPr>
+        <w:t>.readerID</w:t>
+      </w:r>
+      <w:proofErr w:type="spellEnd"/>
+      <w:r>
+        <w:rPr>
+          <w:rFonts w:ascii="Courier New" w:hAnsi="Courier New" w:cs="Courier New"/>
+        </w:rPr>
+        <w:t>), not NULL</w:t>
+      </w:r>
+    </w:p>
+    <w:p>
+      <w:pPr>
+        <w:pStyle w:val="ListParagraph"/>
+        <w:numPr>
+          <w:ilvl w:val="1"/>
+          <w:numId w:val="1"/>
+        </w:numPr>
+        <w:rPr>
+          <w:rFonts w:ascii="Courier New" w:hAnsi="Courier New" w:cs="Courier New"/>
+        </w:rPr>
+      </w:pPr>
+      <w:proofErr w:type="spellStart"/>
+      <w:r>
+        <w:rPr>
+          <w:rFonts w:ascii="Courier New" w:hAnsi="Courier New" w:cs="Courier New"/>
+        </w:rPr>
+        <w:t>bookID</w:t>
+      </w:r>
+      <w:proofErr w:type="spellEnd"/>
+      <w:r>
+        <w:rPr>
+          <w:rFonts w:ascii="Courier New" w:hAnsi="Courier New" w:cs="Courier New"/>
+        </w:rPr>
+        <w:t>:</w:t>
+      </w:r>
+      <w:r>
+        <w:rPr>
+          <w:rFonts w:ascii="Courier New" w:hAnsi="Courier New" w:cs="Courier New"/>
+        </w:rPr>
+        <w:t xml:space="preserve"> </w:t>
+      </w:r>
+      <w:proofErr w:type="gramStart"/>
+      <w:r>
+        <w:rPr>
+          <w:rFonts w:ascii="Courier New" w:hAnsi="Courier New" w:cs="Courier New"/>
+        </w:rPr>
+        <w:t>FK(</w:t>
+      </w:r>
+      <w:proofErr w:type="spellStart"/>
+      <w:proofErr w:type="gramEnd"/>
+      <w:r>
+        <w:rPr>
+          <w:rFonts w:ascii="Courier New" w:hAnsi="Courier New" w:cs="Courier New"/>
+        </w:rPr>
+        <w:t>Books</w:t>
+      </w:r>
+      <w:r>
+        <w:rPr>
+          <w:rFonts w:ascii="Courier New" w:hAnsi="Courier New" w:cs="Courier New"/>
+        </w:rPr>
+        <w:t>.bookID</w:t>
+      </w:r>
+      <w:proofErr w:type="spellEnd"/>
+      <w:r>
+        <w:rPr>
+          <w:rFonts w:ascii="Courier New" w:hAnsi="Courier New" w:cs="Courier New"/>
+        </w:rPr>
+        <w:t>), not NULL</w:t>
+      </w:r>
+    </w:p>
+    <w:p>
+      <w:pPr>
+        <w:pStyle w:val="ListParagraph"/>
+        <w:numPr>
+          <w:ilvl w:val="1"/>
+          <w:numId w:val="1"/>
+        </w:numPr>
+        <w:rPr>
+          <w:rFonts w:ascii="Courier New" w:hAnsi="Courier New" w:cs="Courier New"/>
+        </w:rPr>
+      </w:pPr>
+      <w:r>
+        <w:rPr>
+          <w:rFonts w:ascii="Courier New" w:hAnsi="Courier New" w:cs="Courier New"/>
+        </w:rPr>
+        <w:t xml:space="preserve">status: </w:t>
+      </w:r>
+      <w:proofErr w:type="gramStart"/>
+      <w:r>
+        <w:rPr>
+          <w:rFonts w:ascii="Courier New" w:hAnsi="Courier New" w:cs="Courier New"/>
+        </w:rPr>
+        <w:t>VARCHAR(</w:t>
+      </w:r>
+      <w:proofErr w:type="gramEnd"/>
+      <w:r>
+        <w:rPr>
+          <w:rFonts w:ascii="Courier New" w:hAnsi="Courier New" w:cs="Courier New"/>
+        </w:rPr>
+        <w:t>)</w:t>
+      </w:r>
+    </w:p>
+    <w:p>
+      <w:pPr>
+        <w:pStyle w:val="ListParagraph"/>
+        <w:numPr>
+          <w:ilvl w:val="1"/>
+          <w:numId w:val="1"/>
+        </w:numPr>
+        <w:rPr>
+          <w:rFonts w:ascii="Courier New" w:hAnsi="Courier New" w:cs="Courier New"/>
+        </w:rPr>
+      </w:pPr>
+      <w:proofErr w:type="spellStart"/>
+      <w:r>
+        <w:rPr>
+          <w:rFonts w:ascii="Courier New" w:hAnsi="Courier New" w:cs="Courier New"/>
+        </w:rPr>
+        <w:t>dateStarted</w:t>
+      </w:r>
+      <w:proofErr w:type="spellEnd"/>
+      <w:r>
+        <w:rPr>
+          <w:rFonts w:ascii="Courier New" w:hAnsi="Courier New" w:cs="Courier New"/>
+        </w:rPr>
+        <w:t xml:space="preserve">: </w:t>
+      </w:r>
+      <w:proofErr w:type="gramStart"/>
+      <w:r>
+        <w:rPr>
+          <w:rFonts w:ascii="Courier New" w:hAnsi="Courier New" w:cs="Courier New"/>
+        </w:rPr>
+        <w:t>DATE(</w:t>
+      </w:r>
+      <w:proofErr w:type="gramEnd"/>
+      <w:r>
+        <w:rPr>
+          <w:rFonts w:ascii="Courier New" w:hAnsi="Courier New" w:cs="Courier New"/>
+        </w:rPr>
+        <w:t>)</w:t>
+      </w:r>
+    </w:p>
+    <w:p>
+      <w:pPr>
+        <w:pStyle w:val="ListParagraph"/>
+        <w:numPr>
+          <w:ilvl w:val="1"/>
+          <w:numId w:val="1"/>
+        </w:numPr>
+        <w:rPr>
+          <w:rFonts w:ascii="Courier New" w:hAnsi="Courier New" w:cs="Courier New"/>
+        </w:rPr>
+      </w:pPr>
+      <w:proofErr w:type="spellStart"/>
+      <w:r>
+        <w:rPr>
+          <w:rFonts w:ascii="Courier New" w:hAnsi="Courier New" w:cs="Courier New"/>
+        </w:rPr>
+        <w:t>dateCompleted</w:t>
+      </w:r>
+      <w:proofErr w:type="spellEnd"/>
+      <w:r>
+        <w:rPr>
+          <w:rFonts w:ascii="Courier New" w:hAnsi="Courier New" w:cs="Courier New"/>
+        </w:rPr>
+        <w:t>:</w:t>
+      </w:r>
+      <w:r>
+        <w:rPr>
+          <w:rFonts w:ascii="Courier New" w:hAnsi="Courier New" w:cs="Courier New"/>
+        </w:rPr>
+        <w:t xml:space="preserve"> </w:t>
+      </w:r>
+      <w:proofErr w:type="gramStart"/>
+      <w:r>
+        <w:rPr>
+          <w:rFonts w:ascii="Courier New" w:hAnsi="Courier New" w:cs="Courier New"/>
+        </w:rPr>
+        <w:t>DATE(</w:t>
+      </w:r>
+      <w:proofErr w:type="gramEnd"/>
+      <w:r>
+        <w:rPr>
+          <w:rFonts w:ascii="Courier New" w:hAnsi="Courier New" w:cs="Courier New"/>
+        </w:rPr>
+        <w:t>)</w:t>
+      </w:r>
+    </w:p>
+    <w:p>
+      <w:pPr>
+        <w:pStyle w:val="Heading3"/>
+      </w:pPr>
+      <w:r>
+        <w:rPr>
+          <w:rStyle w:val="Heading3Char"/>
+        </w:rPr>
+        <w:t>Recommendations</w:t>
+      </w:r>
+      <w:r>
+        <w:t xml:space="preserve"> </w:t>
+      </w:r>
+      <w:r>
+        <w:t xml:space="preserve">(Transaction </w:t>
+      </w:r>
+      <w:r>
+        <w:t>Entity</w:t>
+      </w:r>
+      <w:r>
+        <w:t>)</w:t>
+      </w:r>
+    </w:p>
+    <w:p>
+      <w:pPr>
+        <w:pStyle w:val="ListParagraph"/>
+        <w:numPr>
+          <w:ilvl w:val="1"/>
+          <w:numId w:val="1"/>
+        </w:numPr>
+        <w:rPr>
+          <w:rFonts w:ascii="Courier New" w:hAnsi="Courier New" w:cs="Courier New"/>
+        </w:rPr>
+      </w:pPr>
+      <w:proofErr w:type="spellStart"/>
+      <w:r>
+        <w:rPr>
+          <w:rFonts w:ascii="Courier New" w:hAnsi="Courier New" w:cs="Courier New"/>
+        </w:rPr>
+        <w:t>recommendedBy</w:t>
+      </w:r>
+      <w:proofErr w:type="spellEnd"/>
+      <w:r>
+        <w:rPr>
+          <w:rFonts w:ascii="Courier New" w:hAnsi="Courier New" w:cs="Courier New"/>
+        </w:rPr>
+        <w:t xml:space="preserve">: </w:t>
+      </w:r>
+      <w:proofErr w:type="gramStart"/>
+      <w:r>
+        <w:rPr>
+          <w:rFonts w:ascii="Courier New" w:hAnsi="Courier New" w:cs="Courier New"/>
+        </w:rPr>
+        <w:t>FK(</w:t>
+      </w:r>
+      <w:proofErr w:type="spellStart"/>
+      <w:proofErr w:type="gramEnd"/>
+      <w:r>
+        <w:rPr>
+          <w:rFonts w:ascii="Courier New" w:hAnsi="Courier New" w:cs="Courier New"/>
+        </w:rPr>
+        <w:t>Readers.readerID</w:t>
+      </w:r>
+      <w:proofErr w:type="spellEnd"/>
+      <w:r>
+        <w:rPr>
+          <w:rFonts w:ascii="Courier New" w:hAnsi="Courier New" w:cs="Courier New"/>
+        </w:rPr>
+        <w:t>)</w:t>
+      </w:r>
+      <w:r>
+        <w:rPr>
+          <w:rFonts w:ascii="Courier New" w:hAnsi="Courier New" w:cs="Courier New"/>
+        </w:rPr>
+        <w:t>, not NULL</w:t>
+      </w:r>
+    </w:p>
+    <w:p>
+      <w:pPr>
+        <w:pStyle w:val="ListParagraph"/>
+        <w:numPr>
+          <w:ilvl w:val="1"/>
+          <w:numId w:val="1"/>
+        </w:numPr>
+        <w:rPr>
+          <w:rFonts w:ascii="Courier New" w:hAnsi="Courier New" w:cs="Courier New"/>
+        </w:rPr>
+      </w:pPr>
+      <w:proofErr w:type="spellStart"/>
+      <w:r>
+        <w:rPr>
+          <w:rFonts w:ascii="Courier New" w:hAnsi="Courier New" w:cs="Courier New"/>
+        </w:rPr>
+        <w:t>recommendedTo</w:t>
+      </w:r>
+      <w:proofErr w:type="spellEnd"/>
+      <w:r>
+        <w:rPr>
+          <w:rFonts w:ascii="Courier New" w:hAnsi="Courier New" w:cs="Courier New"/>
+        </w:rPr>
+        <w:t xml:space="preserve">: </w:t>
+      </w:r>
+      <w:proofErr w:type="gramStart"/>
+      <w:r>
+        <w:rPr>
+          <w:rFonts w:ascii="Courier New" w:hAnsi="Courier New" w:cs="Courier New"/>
+        </w:rPr>
+        <w:t>FK(</w:t>
+      </w:r>
+      <w:proofErr w:type="spellStart"/>
+      <w:proofErr w:type="gramEnd"/>
+      <w:r>
+        <w:rPr>
+          <w:rFonts w:ascii="Courier New" w:hAnsi="Courier New" w:cs="Courier New"/>
+        </w:rPr>
+        <w:t>Readers.readerID</w:t>
+      </w:r>
+      <w:proofErr w:type="spellEnd"/>
+      <w:r>
+        <w:rPr>
+          <w:rFonts w:ascii="Courier New" w:hAnsi="Courier New" w:cs="Courier New"/>
+        </w:rPr>
+        <w:t>), not NULL</w:t>
+      </w:r>
+    </w:p>
+    <w:p>
+      <w:pPr>
+        <w:pStyle w:val="ListParagraph"/>
+        <w:numPr>
+          <w:ilvl w:val="1"/>
+          <w:numId w:val="1"/>
+        </w:numPr>
+        <w:rPr>
+          <w:rFonts w:ascii="Courier New" w:hAnsi="Courier New" w:cs="Courier New"/>
+        </w:rPr>
+      </w:pPr>
+      <w:proofErr w:type="spellStart"/>
+      <w:r>
+        <w:rPr>
+          <w:rFonts w:ascii="Courier New" w:hAnsi="Courier New" w:cs="Courier New"/>
+        </w:rPr>
+        <w:t>bookID</w:t>
+      </w:r>
+      <w:proofErr w:type="spellEnd"/>
+      <w:r>
+        <w:rPr>
+          <w:rFonts w:ascii="Courier New" w:hAnsi="Courier New" w:cs="Courier New"/>
+        </w:rPr>
+        <w:t>: FK(</w:t>
+      </w:r>
+      <w:proofErr w:type="spellStart"/>
+      <w:r>
+        <w:rPr>
+          <w:rFonts w:ascii="Courier New" w:hAnsi="Courier New" w:cs="Courier New"/>
+        </w:rPr>
+        <w:t>BookID</w:t>
+      </w:r>
+      <w:proofErr w:type="spellEnd"/>
+      <w:r>
+        <w:rPr>
+          <w:rFonts w:ascii="Courier New" w:hAnsi="Courier New" w:cs="Courier New"/>
+        </w:rPr>
+        <w:t>), not NULL</w:t>
+      </w:r>
+    </w:p>
+    <w:p>
+      <w:pPr>
+        <w:pStyle w:val="ListParagraph"/>
+        <w:numPr>
+          <w:ilvl w:val="1"/>
+          <w:numId w:val="1"/>
+        </w:numPr>
+        <w:rPr>
+          <w:rFonts w:ascii="Courier New" w:hAnsi="Courier New" w:cs="Courier New"/>
+        </w:rPr>
+      </w:pPr>
+      <w:proofErr w:type="spellStart"/>
+      <w:r>
+        <w:rPr>
+          <w:rFonts w:ascii="Courier New" w:hAnsi="Courier New" w:cs="Courier New"/>
+        </w:rPr>
+        <w:t>recommendationAccepted</w:t>
+      </w:r>
+      <w:proofErr w:type="spellEnd"/>
+      <w:r>
+        <w:rPr>
+          <w:rFonts w:ascii="Courier New" w:hAnsi="Courier New" w:cs="Courier New"/>
+        </w:rPr>
+        <w:t xml:space="preserve">: </w:t>
+      </w:r>
+      <w:r>
+        <w:rPr>
+          <w:rFonts w:ascii="Courier New" w:hAnsi="Courier New" w:cs="Courier New"/>
+        </w:rPr>
+        <w:t>BOOL</w:t>
+      </w:r>
+    </w:p>
+    <w:p>
+      <w:pPr>
+        <w:pStyle w:val="Heading3"/>
+      </w:pPr>
+      <w:proofErr w:type="spellStart"/>
+      <w:r>
+        <w:rPr>
+          <w:rStyle w:val="Heading3Char"/>
+        </w:rPr>
+        <w:t>ClubRosters</w:t>
+      </w:r>
+      <w:proofErr w:type="spellEnd"/>
+      <w:r>
+        <w:t xml:space="preserve"> </w:t>
+      </w:r>
+      <w:r>
+        <w:t>(Composite Entity)</w:t>
+      </w:r>
+    </w:p>
+    <w:p>
+      <w:pPr>
+        <w:pStyle w:val="ListParagraph"/>
+        <w:numPr>
+          <w:ilvl w:val="1"/>
+          <w:numId w:val="1"/>
+        </w:numPr>
+        <w:rPr>
+          <w:rFonts w:ascii="Courier New" w:hAnsi="Courier New" w:cs="Courier New"/>
+        </w:rPr>
+      </w:pPr>
+      <w:proofErr w:type="spellStart"/>
+      <w:r>
+        <w:rPr>
+          <w:rFonts w:ascii="Courier New" w:hAnsi="Courier New" w:cs="Courier New"/>
+        </w:rPr>
+        <w:t>clubID</w:t>
+      </w:r>
+      <w:proofErr w:type="spellEnd"/>
+      <w:r>
+        <w:rPr>
+          <w:rFonts w:ascii="Courier New" w:hAnsi="Courier New" w:cs="Courier New"/>
+        </w:rPr>
+        <w:t xml:space="preserve">: </w:t>
+      </w:r>
+      <w:proofErr w:type="gramStart"/>
+      <w:r>
+        <w:rPr>
+          <w:rFonts w:ascii="Courier New" w:hAnsi="Courier New" w:cs="Courier New"/>
+        </w:rPr>
+        <w:t>FK(</w:t>
+      </w:r>
+      <w:proofErr w:type="spellStart"/>
+      <w:proofErr w:type="gramEnd"/>
+      <w:r>
+        <w:rPr>
+          <w:rFonts w:ascii="Courier New" w:hAnsi="Courier New" w:cs="Courier New"/>
+        </w:rPr>
+        <w:t>ReadingClubs.clubID</w:t>
+      </w:r>
+      <w:proofErr w:type="spellEnd"/>
+      <w:r>
+        <w:rPr>
+          <w:rFonts w:ascii="Courier New" w:hAnsi="Courier New" w:cs="Courier New"/>
+        </w:rPr>
+        <w:t>)</w:t>
+      </w:r>
+      <w:r>
+        <w:rPr>
+          <w:rFonts w:ascii="Courier New" w:hAnsi="Courier New" w:cs="Courier New"/>
+        </w:rPr>
+        <w:t>, not NULL</w:t>
+      </w:r>
+    </w:p>
+    <w:p>
+      <w:pPr>
+        <w:pStyle w:val="ListParagraph"/>
+        <w:numPr>
+          <w:ilvl w:val="1"/>
+          <w:numId w:val="1"/>
+        </w:numPr>
+        <w:rPr>
+          <w:rFonts w:ascii="Courier New" w:hAnsi="Courier New" w:cs="Courier New"/>
+        </w:rPr>
+      </w:pPr>
+      <w:proofErr w:type="spellStart"/>
+      <w:r>
+        <w:rPr>
+          <w:rFonts w:ascii="Courier New" w:hAnsi="Courier New" w:cs="Courier New"/>
+        </w:rPr>
+        <w:lastRenderedPageBreak/>
+        <w:t>readerID</w:t>
+      </w:r>
+      <w:proofErr w:type="spellEnd"/>
+      <w:r>
+        <w:rPr>
+          <w:rFonts w:ascii="Courier New" w:hAnsi="Courier New" w:cs="Courier New"/>
+        </w:rPr>
+        <w:t xml:space="preserve">: </w:t>
+      </w:r>
+      <w:proofErr w:type="gramStart"/>
+      <w:r>
+        <w:rPr>
+          <w:rFonts w:ascii="Courier New" w:hAnsi="Courier New" w:cs="Courier New"/>
+        </w:rPr>
+        <w:t>FK(</w:t>
+      </w:r>
+      <w:proofErr w:type="spellStart"/>
+      <w:proofErr w:type="gramEnd"/>
+      <w:r>
+        <w:rPr>
+          <w:rFonts w:ascii="Courier New" w:hAnsi="Courier New" w:cs="Courier New"/>
+        </w:rPr>
+        <w:t>Readers.readerID</w:t>
+      </w:r>
+      <w:proofErr w:type="spellEnd"/>
+      <w:r>
+        <w:rPr>
+          <w:rFonts w:ascii="Courier New" w:hAnsi="Courier New" w:cs="Courier New"/>
+        </w:rPr>
+        <w:t>)</w:t>
+      </w:r>
+      <w:r>
+        <w:rPr>
+          <w:rFonts w:ascii="Courier New" w:hAnsi="Courier New" w:cs="Courier New"/>
+        </w:rPr>
+        <w:t>, not NULL</w:t>
+      </w:r>
+    </w:p>
+    <w:p>
+      <w:pPr>
+        <w:pStyle w:val="Heading3"/>
+      </w:pPr>
+      <w:proofErr w:type="spellStart"/>
+      <w:r>
+        <w:rPr>
+          <w:rStyle w:val="Heading3Char"/>
+        </w:rPr>
+        <w:t>Read</w:t>
+      </w:r>
+      <w:r>
+        <w:rPr>
+          <w:rStyle w:val="Heading3Char"/>
+        </w:rPr>
+        <w:t>Queue</w:t>
+      </w:r>
+      <w:proofErr w:type="spellEnd"/>
+      <w:r>
+        <w:t xml:space="preserve"> </w:t>
+      </w:r>
+      <w:r>
+        <w:t>(</w:t>
+      </w:r>
+      <w:r>
+        <w:t>Composite</w:t>
+      </w:r>
+      <w:r>
+        <w:t xml:space="preserve"> Entity)</w:t>
+      </w:r>
+    </w:p>
+    <w:p>
+      <w:pPr>
+        <w:pStyle w:val="ListParagraph"/>
+        <w:numPr>
+          <w:ilvl w:val="1"/>
+          <w:numId w:val="1"/>
+        </w:numPr>
+        <w:rPr>
+          <w:rFonts w:ascii="Courier New" w:hAnsi="Courier New" w:cs="Courier New"/>
+        </w:rPr>
+      </w:pPr>
+      <w:proofErr w:type="spellStart"/>
+      <w:r>
+        <w:rPr>
+          <w:rFonts w:ascii="Courier New" w:hAnsi="Courier New" w:cs="Courier New"/>
+        </w:rPr>
+        <w:t>readerID</w:t>
+      </w:r>
+      <w:proofErr w:type="spellEnd"/>
+      <w:r>
+        <w:rPr>
+          <w:rFonts w:ascii="Courier New" w:hAnsi="Courier New" w:cs="Courier New"/>
+        </w:rPr>
+        <w:t xml:space="preserve">: </w:t>
+      </w:r>
+      <w:proofErr w:type="gramStart"/>
+      <w:r>
+        <w:rPr>
+          <w:rFonts w:ascii="Courier New" w:hAnsi="Courier New" w:cs="Courier New"/>
+        </w:rPr>
+        <w:t>FK(</w:t>
+      </w:r>
+      <w:proofErr w:type="spellStart"/>
+      <w:proofErr w:type="gramEnd"/>
+      <w:r>
+        <w:rPr>
+          <w:rFonts w:ascii="Courier New" w:hAnsi="Courier New" w:cs="Courier New"/>
+        </w:rPr>
+        <w:t>Readers.readerID</w:t>
+      </w:r>
+      <w:proofErr w:type="spellEnd"/>
+      <w:r>
+        <w:rPr>
+          <w:rFonts w:ascii="Courier New" w:hAnsi="Courier New" w:cs="Courier New"/>
+        </w:rPr>
+        <w:t>)</w:t>
+      </w:r>
+      <w:r>
+        <w:rPr>
+          <w:rFonts w:ascii="Courier New" w:hAnsi="Courier New" w:cs="Courier New"/>
+        </w:rPr>
+        <w:t>, not NULL</w:t>
+      </w:r>
+    </w:p>
+    <w:p>
+      <w:pPr>
+        <w:pStyle w:val="ListParagraph"/>
+        <w:numPr>
+          <w:ilvl w:val="1"/>
+          <w:numId w:val="1"/>
+        </w:numPr>
+        <w:rPr>
+          <w:rFonts w:ascii="Courier New" w:hAnsi="Courier New" w:cs="Courier New"/>
+        </w:rPr>
+      </w:pPr>
+      <w:proofErr w:type="spellStart"/>
+      <w:r>
+        <w:rPr>
+          <w:rFonts w:ascii="Courier New" w:hAnsi="Courier New" w:cs="Courier New"/>
+        </w:rPr>
+        <w:t>bookID</w:t>
+      </w:r>
+      <w:proofErr w:type="spellEnd"/>
+      <w:r>
+        <w:rPr>
+          <w:rFonts w:ascii="Courier New" w:hAnsi="Courier New" w:cs="Courier New"/>
+        </w:rPr>
+        <w:t xml:space="preserve">: </w:t>
+      </w:r>
+      <w:proofErr w:type="gramStart"/>
+      <w:r>
+        <w:rPr>
+          <w:rFonts w:ascii="Courier New" w:hAnsi="Courier New" w:cs="Courier New"/>
+        </w:rPr>
+        <w:t>FK(</w:t>
+      </w:r>
+      <w:proofErr w:type="spellStart"/>
+      <w:proofErr w:type="gramEnd"/>
+      <w:r>
+        <w:rPr>
+          <w:rFonts w:ascii="Courier New" w:hAnsi="Courier New" w:cs="Courier New"/>
+        </w:rPr>
+        <w:t>Books.bookID</w:t>
+      </w:r>
+      <w:proofErr w:type="spellEnd"/>
+      <w:r>
+        <w:rPr>
+          <w:rFonts w:ascii="Courier New" w:hAnsi="Courier New" w:cs="Courier New"/>
+        </w:rPr>
+        <w:t>)</w:t>
+      </w:r>
+      <w:r>
+        <w:rPr>
+          <w:rFonts w:ascii="Courier New" w:hAnsi="Courier New" w:cs="Courier New"/>
+        </w:rPr>
+        <w:t xml:space="preserve"> </w:t>
+      </w:r>
+      <w:r>
+        <w:rPr>
+          <w:rFonts w:ascii="Courier New" w:hAnsi="Courier New" w:cs="Courier New"/>
+        </w:rPr>
+        <w:t>, not NULL</w:t>
+      </w:r>
+    </w:p>
+    <w:p>
+      <w:pPr>
+        <w:pStyle w:val="ListParagraph"/>
+        <w:numPr>
+          <w:ilvl w:val="1"/>
+          <w:numId w:val="1"/>
+        </w:numPr>
+        <w:rPr>
+          <w:rFonts w:ascii="Courier New" w:hAnsi="Courier New" w:cs="Courier New"/>
+        </w:rPr>
+      </w:pPr>
+      <w:r>
+        <w:rPr>
+          <w:rFonts w:ascii="Courier New" w:hAnsi="Courier New" w:cs="Courier New"/>
+        </w:rPr>
+        <w:t>priority: INT, default = 1</w:t>
       </w:r>
     </w:p>
     <w:p>
@@ -182,22 +1308,6 @@
       </w:r>
     </w:p>
     <w:p/>
-    <w:p>
-      <w:r>
-        <w:t xml:space="preserve">Draw.io </w:t>
-      </w:r>
-      <w:hyperlink r:id="rId5" w:history="1">
-        <w:r>
-          <w:rPr>
-            <w:rStyle w:val="Hyperlink"/>
-          </w:rPr>
-          <w:t>https://app.diagrams.net/</w:t>
-        </w:r>
-      </w:hyperlink>
-      <w:r>
-        <w:t xml:space="preserve"> MySQL Workbench</w:t>
-      </w:r>
-    </w:p>
     <w:sectPr>
       <w:pgSz w:w="12240" w:h="15840"/>
       <w:pgMar w:top="1440" w:right="1440" w:bottom="1440" w:left="1440" w:header="720" w:footer="720" w:gutter="0"/>
@@ -213,29 +1323,30 @@
   <w:abstractNum w:abstractNumId="0" w15:restartNumberingAfterBreak="0">
     <w:nsid w:val="612C322D"/>
     <w:multiLevelType w:val="hybridMultilevel"/>
-    <w:tmpl w:val="6C9AC11C"/>
-    <w:lvl w:ilvl="0" w:tplc="04090005">
+    <w:tmpl w:val="FBE04A84"/>
+    <w:lvl w:ilvl="0" w:tplc="000C1E38">
+      <w:start w:val="1"/>
+      <w:numFmt w:val="bullet"/>
+      <w:pStyle w:val="Heading3"/>
+      <w:lvlText w:val=""/>
+      <w:lvlJc w:val="left"/>
+      <w:pPr>
+        <w:ind w:left="720" w:hanging="360"/>
+      </w:pPr>
+      <w:rPr>
+        <w:rFonts w:ascii="Wingdings" w:hAnsi="Wingdings" w:hint="default"/>
+      </w:rPr>
+    </w:lvl>
+    <w:lvl w:ilvl="1" w:tplc="04090005">
       <w:start w:val="1"/>
       <w:numFmt w:val="bullet"/>
       <w:lvlText w:val=""/>
       <w:lvlJc w:val="left"/>
       <w:pPr>
-        <w:ind w:left="720" w:hanging="360"/>
+        <w:ind w:left="1440" w:hanging="360"/>
       </w:pPr>
       <w:rPr>
         <w:rFonts w:ascii="Wingdings" w:hAnsi="Wingdings" w:hint="default"/>
-      </w:rPr>
-    </w:lvl>
-    <w:lvl w:ilvl="1" w:tplc="04090003">
-      <w:start w:val="1"/>
-      <w:numFmt w:val="bullet"/>
-      <w:lvlText w:val="o"/>
-      <w:lvlJc w:val="left"/>
-      <w:pPr>
-        <w:ind w:left="1440" w:hanging="360"/>
-      </w:pPr>
-      <w:rPr>
-        <w:rFonts w:ascii="Courier New" w:hAnsi="Courier New" w:cs="Courier New" w:hint="default"/>
       </w:rPr>
     </w:lvl>
     <w:lvl w:ilvl="2" w:tplc="04090005" w:tentative="1">
@@ -773,6 +1884,27 @@
       <w:szCs w:val="26"/>
     </w:rPr>
   </w:style>
+  <w:style w:type="paragraph" w:styleId="Heading3">
+    <w:name w:val="heading 3"/>
+    <w:basedOn w:val="ListParagraph"/>
+    <w:next w:val="Normal"/>
+    <w:link w:val="Heading3Char"/>
+    <w:uiPriority w:val="9"/>
+    <w:unhideWhenUsed/>
+    <w:qFormat/>
+    <w:rsid w:val="00A3337F"/>
+    <w:pPr>
+      <w:numPr>
+        <w:numId w:val="1"/>
+      </w:numPr>
+      <w:outlineLvl w:val="2"/>
+    </w:pPr>
+    <w:rPr>
+      <w:rFonts w:ascii="Courier New" w:hAnsi="Courier New" w:cs="Courier New"/>
+      <w:sz w:val="24"/>
+      <w:szCs w:val="24"/>
+    </w:rPr>
+  </w:style>
   <w:style w:type="character" w:default="1" w:styleId="DefaultParagraphFont">
     <w:name w:val="Default Paragraph Font"/>
     <w:uiPriority w:val="1"/>
@@ -869,6 +2001,18 @@
     <w:rPr>
       <w:color w:val="605E5C"/>
       <w:shd w:val="clear" w:color="auto" w:fill="E1DFDD"/>
+    </w:rPr>
+  </w:style>
+  <w:style w:type="character" w:customStyle="1" w:styleId="Heading3Char">
+    <w:name w:val="Heading 3 Char"/>
+    <w:basedOn w:val="DefaultParagraphFont"/>
+    <w:link w:val="Heading3"/>
+    <w:uiPriority w:val="9"/>
+    <w:rsid w:val="00A3337F"/>
+    <w:rPr>
+      <w:rFonts w:ascii="Courier New" w:hAnsi="Courier New" w:cs="Courier New"/>
+      <w:sz w:val="24"/>
+      <w:szCs w:val="24"/>
     </w:rPr>
   </w:style>
 </w:styles>

</xml_diff>